<commit_message>
Update file names and fix formatting in readme.md
</commit_message>
<xml_diff>
--- a/人工智能实验报告模板.docx
+++ b/人工智能实验报告模板.docx
@@ -1,6 +1,6 @@
 
 <file path=word/document.xml><?xml version="1.0" encoding="utf-8"?>
-<w:document xmlns:wpc="http://schemas.microsoft.com/office/word/2010/wordprocessingCanvas" xmlns:cx="http://schemas.microsoft.com/office/drawing/2014/chartex" xmlns:cx1="http://schemas.microsoft.com/office/drawing/2015/9/8/chartex" xmlns:cx2="http://schemas.microsoft.com/office/drawing/2015/10/21/chartex" xmlns:cx3="http://schemas.microsoft.com/office/drawing/2016/5/9/chartex" xmlns:cx4="http://schemas.microsoft.com/office/drawing/2016/5/10/chartex" xmlns:cx5="http://schemas.microsoft.com/office/drawing/2016/5/11/chartex" xmlns:cx6="http://schemas.microsoft.com/office/drawing/2016/5/12/chartex" xmlns:cx7="http://schemas.microsoft.com/office/drawing/2016/5/13/chartex" xmlns:cx8="http://schemas.microsoft.com/office/drawing/2016/5/14/chartex" xmlns:mc="http://schemas.openxmlformats.org/markup-compatibility/2006" xmlns:aink="http://schemas.microsoft.com/office/drawing/2016/ink" xmlns:am3d="http://schemas.microsoft.com/office/drawing/2017/model3d" xmlns:o="urn:schemas-microsoft-com:office:office" xmlns:r="http://schemas.openxmlformats.org/officeDocument/2006/relationships" xmlns:m="http://schemas.openxmlformats.org/officeDocument/2006/math" xmlns:v="urn:schemas-microsoft-com:vml" xmlns:wp14="http://schemas.microsoft.com/office/word/2010/wordprocessingDrawing" xmlns:wp="http://schemas.openxmlformats.org/drawingml/2006/wordprocessingDrawing" xmlns:w10="urn:schemas-microsoft-com:office:word" xmlns:w="http://schemas.openxmlformats.org/wordprocessingml/2006/main" xmlns:w14="http://schemas.microsoft.com/office/word/2010/wordml" xmlns:w15="http://schemas.microsoft.com/office/word/2012/wordml" xmlns:w16cex="http://schemas.microsoft.com/office/word/2018/wordml/cex" xmlns:w16cid="http://schemas.microsoft.com/office/word/2016/wordml/cid" xmlns:w16="http://schemas.microsoft.com/office/word/2018/wordml" xmlns:w16sdtdh="http://schemas.microsoft.com/office/word/2020/wordml/sdtdatahash" xmlns:w16se="http://schemas.microsoft.com/office/word/2015/wordml/symex" xmlns:wpg="http://schemas.microsoft.com/office/word/2010/wordprocessingGroup" xmlns:wpi="http://schemas.microsoft.com/office/word/2010/wordprocessingInk" xmlns:wne="http://schemas.microsoft.com/office/word/2006/wordml" xmlns:wps="http://schemas.microsoft.com/office/word/2010/wordprocessingShape" mc:Ignorable="w14 w15 w16se w16cid w16 w16cex w16sdtdh wp14">
+<w:document xmlns:wpc="http://schemas.microsoft.com/office/word/2010/wordprocessingCanvas" xmlns:cx="http://schemas.microsoft.com/office/drawing/2014/chartex" xmlns:cx1="http://schemas.microsoft.com/office/drawing/2015/9/8/chartex" xmlns:cx2="http://schemas.microsoft.com/office/drawing/2015/10/21/chartex" xmlns:cx3="http://schemas.microsoft.com/office/drawing/2016/5/9/chartex" xmlns:cx4="http://schemas.microsoft.com/office/drawing/2016/5/10/chartex" xmlns:cx5="http://schemas.microsoft.com/office/drawing/2016/5/11/chartex" xmlns:cx6="http://schemas.microsoft.com/office/drawing/2016/5/12/chartex" xmlns:cx7="http://schemas.microsoft.com/office/drawing/2016/5/13/chartex" xmlns:cx8="http://schemas.microsoft.com/office/drawing/2016/5/14/chartex" xmlns:mc="http://schemas.openxmlformats.org/markup-compatibility/2006" xmlns:aink="http://schemas.microsoft.com/office/drawing/2016/ink" xmlns:am3d="http://schemas.microsoft.com/office/drawing/2017/model3d" xmlns:o="urn:schemas-microsoft-com:office:office" xmlns:oel="http://schemas.microsoft.com/office/2019/extlst" xmlns:r="http://schemas.openxmlformats.org/officeDocument/2006/relationships" xmlns:m="http://schemas.openxmlformats.org/officeDocument/2006/math" xmlns:v="urn:schemas-microsoft-com:vml" xmlns:wp14="http://schemas.microsoft.com/office/word/2010/wordprocessingDrawing" xmlns:wp="http://schemas.openxmlformats.org/drawingml/2006/wordprocessingDrawing" xmlns:w10="urn:schemas-microsoft-com:office:word" xmlns:w="http://schemas.openxmlformats.org/wordprocessingml/2006/main" xmlns:w14="http://schemas.microsoft.com/office/word/2010/wordml" xmlns:w15="http://schemas.microsoft.com/office/word/2012/wordml" xmlns:w16cex="http://schemas.microsoft.com/office/word/2018/wordml/cex" xmlns:w16cid="http://schemas.microsoft.com/office/word/2016/wordml/cid" xmlns:w16="http://schemas.microsoft.com/office/word/2018/wordml" xmlns:w16du="http://schemas.microsoft.com/office/word/2023/wordml/word16du" xmlns:w16sdtdh="http://schemas.microsoft.com/office/word/2020/wordml/sdtdatahash" xmlns:w16se="http://schemas.microsoft.com/office/word/2015/wordml/symex" xmlns:wpg="http://schemas.microsoft.com/office/word/2010/wordprocessingGroup" xmlns:wpi="http://schemas.microsoft.com/office/word/2010/wordprocessingInk" xmlns:wne="http://schemas.microsoft.com/office/word/2006/wordml" xmlns:wps="http://schemas.microsoft.com/office/word/2010/wordprocessingShape" mc:Ignorable="w14 w15 w16se w16cid w16 w16cex w16sdtdh w16du wp14">
   <w:background w:color="FFFFFF"/>
   <w:body>
     <w:p>
@@ -103,11 +103,11 @@
       </w:r>
       <w:r>
         <w:rPr>
-          <w:rFonts w:ascii="华文中宋" w:eastAsia="华文中宋" w:hAnsi="华文中宋"/>
+          <w:rFonts w:ascii="华文中宋" w:eastAsia="华文中宋" w:hAnsi="华文中宋" w:hint="eastAsia"/>
           <w:b/>
           <w:szCs w:val="28"/>
         </w:rPr>
-        <w:t>2</w:t>
+        <w:t>4</w:t>
       </w:r>
       <w:r>
         <w:rPr>
@@ -239,6 +239,14 @@
                 <w:szCs w:val="21"/>
               </w:rPr>
             </w:pPr>
+            <w:r>
+              <w:rPr>
+                <w:rFonts w:ascii="等线" w:eastAsia="等线" w:hAnsi="等线"/>
+                <w:b/>
+                <w:szCs w:val="21"/>
+              </w:rPr>
+              <w:t>202320346</w:t>
+            </w:r>
           </w:p>
         </w:tc>
         <w:tc>
@@ -280,6 +288,14 @@
                 <w:szCs w:val="21"/>
               </w:rPr>
             </w:pPr>
+            <w:r>
+              <w:rPr>
+                <w:rFonts w:ascii="等线" w:eastAsia="等线" w:hAnsi="等线" w:hint="eastAsia"/>
+                <w:b/>
+                <w:szCs w:val="21"/>
+              </w:rPr>
+              <w:t>计算机科学与技术</w:t>
+            </w:r>
           </w:p>
         </w:tc>
       </w:tr>
@@ -322,11 +338,19 @@
               <w:spacing w:line="240" w:lineRule="atLeast"/>
               <w:jc w:val="center"/>
               <w:rPr>
-                <w:rFonts w:ascii="等线" w:eastAsia="等线" w:hAnsi="等线"/>
+                <w:rFonts w:ascii="等线" w:eastAsia="等线" w:hAnsi="等线" w:hint="eastAsia"/>
                 <w:b/>
                 <w:szCs w:val="21"/>
               </w:rPr>
             </w:pPr>
+            <w:r>
+              <w:rPr>
+                <w:rFonts w:ascii="等线" w:eastAsia="等线" w:hAnsi="等线" w:hint="eastAsia"/>
+                <w:b/>
+                <w:szCs w:val="21"/>
+              </w:rPr>
+              <w:t>22320107</w:t>
+            </w:r>
           </w:p>
         </w:tc>
         <w:tc>
@@ -368,6 +392,14 @@
                 <w:szCs w:val="21"/>
               </w:rPr>
             </w:pPr>
+            <w:r>
+              <w:rPr>
+                <w:rFonts w:ascii="等线" w:eastAsia="等线" w:hAnsi="等线" w:hint="eastAsia"/>
+                <w:b/>
+                <w:szCs w:val="21"/>
+              </w:rPr>
+              <w:t>饶鉴晟</w:t>
+            </w:r>
           </w:p>
         </w:tc>
       </w:tr>
@@ -392,29 +424,621 @@
     <w:p>
       <w:pPr>
         <w:pStyle w:val="a"/>
+        <w:rPr>
+          <w:rFonts w:hint="eastAsia"/>
+        </w:rPr>
+      </w:pPr>
+      <w:r>
+        <w:rPr>
+          <w:rFonts w:hint="eastAsia"/>
+        </w:rPr>
+        <w:t>二分查找</w:t>
+      </w:r>
+    </w:p>
+    <w:p>
+      <w:pPr>
+        <w:ind w:leftChars="202" w:left="424" w:firstLineChars="200" w:firstLine="420"/>
+      </w:pPr>
+      <w:r>
+        <w:rPr>
+          <w:rFonts w:hint="eastAsia"/>
+        </w:rPr>
+        <w:t>给定一个</w:t>
+      </w:r>
+      <w:r>
+        <w:rPr>
+          <w:rFonts w:hint="eastAsia"/>
+        </w:rPr>
+        <w:t xml:space="preserve"> n </w:t>
+      </w:r>
+      <w:r>
+        <w:rPr>
+          <w:rFonts w:hint="eastAsia"/>
+        </w:rPr>
+        <w:t>个元素有序的（升序）整型数组</w:t>
+      </w:r>
+      <w:r>
+        <w:rPr>
+          <w:rFonts w:hint="eastAsia"/>
+        </w:rPr>
+        <w:t xml:space="preserve"> </w:t>
+      </w:r>
+      <w:proofErr w:type="spellStart"/>
+      <w:r>
+        <w:rPr>
+          <w:rFonts w:hint="eastAsia"/>
+        </w:rPr>
+        <w:t>nums</w:t>
+      </w:r>
+      <w:proofErr w:type="spellEnd"/>
+      <w:r>
+        <w:rPr>
+          <w:rFonts w:hint="eastAsia"/>
+        </w:rPr>
+        <w:t xml:space="preserve"> </w:t>
+      </w:r>
+      <w:r>
+        <w:rPr>
+          <w:rFonts w:hint="eastAsia"/>
+        </w:rPr>
+        <w:t>和一个目标值</w:t>
+      </w:r>
+      <w:r>
+        <w:rPr>
+          <w:rFonts w:hint="eastAsia"/>
+        </w:rPr>
+        <w:t xml:space="preserve"> target </w:t>
+      </w:r>
+      <w:r>
+        <w:rPr>
+          <w:rFonts w:hint="eastAsia"/>
+        </w:rPr>
+        <w:t>，写一个函数</w:t>
+      </w:r>
+      <w:r>
+        <w:rPr>
+          <w:rFonts w:hint="eastAsia"/>
+        </w:rPr>
+        <w:t xml:space="preserve"> </w:t>
+      </w:r>
+      <w:proofErr w:type="spellStart"/>
+      <w:r>
+        <w:rPr>
+          <w:rFonts w:hint="eastAsia"/>
+        </w:rPr>
+        <w:t>BinarySearch</w:t>
+      </w:r>
+      <w:proofErr w:type="spellEnd"/>
+      <w:r>
+        <w:rPr>
+          <w:rFonts w:hint="eastAsia"/>
+        </w:rPr>
+        <w:t xml:space="preserve"> </w:t>
+      </w:r>
+      <w:r>
+        <w:rPr>
+          <w:rFonts w:hint="eastAsia"/>
+        </w:rPr>
+        <w:t>搜索</w:t>
+      </w:r>
+      <w:r>
+        <w:rPr>
+          <w:rFonts w:hint="eastAsia"/>
+        </w:rPr>
+        <w:t xml:space="preserve"> </w:t>
+      </w:r>
+      <w:proofErr w:type="spellStart"/>
+      <w:r>
+        <w:rPr>
+          <w:rFonts w:hint="eastAsia"/>
+        </w:rPr>
+        <w:t>nums</w:t>
+      </w:r>
+      <w:proofErr w:type="spellEnd"/>
+      <w:r>
+        <w:rPr>
+          <w:rFonts w:hint="eastAsia"/>
+        </w:rPr>
+        <w:t xml:space="preserve"> </w:t>
+      </w:r>
+      <w:r>
+        <w:rPr>
+          <w:rFonts w:hint="eastAsia"/>
+        </w:rPr>
+        <w:t>中的</w:t>
+      </w:r>
+      <w:r>
+        <w:rPr>
+          <w:rFonts w:hint="eastAsia"/>
+        </w:rPr>
+        <w:t xml:space="preserve"> target </w:t>
+      </w:r>
+      <w:r>
+        <w:rPr>
+          <w:rFonts w:hint="eastAsia"/>
+        </w:rPr>
+        <w:t>，如果目标值存在返回下标，否则返回</w:t>
+      </w:r>
+      <w:r>
+        <w:rPr>
+          <w:rFonts w:hint="eastAsia"/>
+        </w:rPr>
+        <w:t xml:space="preserve"> -1</w:t>
+      </w:r>
+    </w:p>
+    <w:p/>
+    <w:p>
+      <w:pPr>
+        <w:pStyle w:val="a"/>
+      </w:pPr>
+      <w:r>
+        <w:rPr>
+          <w:rFonts w:hint="eastAsia"/>
+        </w:rPr>
+        <w:t>矩阵加法</w:t>
+      </w:r>
+      <w:r>
+        <w:rPr>
+          <w:rFonts w:hint="eastAsia"/>
+        </w:rPr>
+        <w:t>,</w:t>
+      </w:r>
+      <w:r>
+        <w:rPr>
+          <w:rFonts w:hint="eastAsia"/>
+        </w:rPr>
+        <w:t>乘法</w:t>
+      </w:r>
+    </w:p>
+    <w:p>
+      <w:pPr>
+        <w:ind w:leftChars="202" w:left="424" w:firstLineChars="200" w:firstLine="420"/>
+        <w:rPr>
+          <w:rFonts w:hint="eastAsia"/>
+        </w:rPr>
+      </w:pPr>
+      <w:r>
+        <w:rPr>
+          <w:rFonts w:hint="eastAsia"/>
+        </w:rPr>
+        <w:t>给定两个</w:t>
+      </w:r>
+      <w:r>
+        <w:rPr>
+          <w:rFonts w:hint="eastAsia"/>
+        </w:rPr>
+        <w:t>n</w:t>
+      </w:r>
+      <w:r>
+        <w:rPr>
+          <w:rFonts w:hint="eastAsia"/>
+        </w:rPr>
+        <w:t>×</w:t>
+      </w:r>
+      <w:r>
+        <w:rPr>
+          <w:rFonts w:hint="eastAsia"/>
+        </w:rPr>
+        <w:t>n</w:t>
+      </w:r>
+      <w:r>
+        <w:rPr>
+          <w:rFonts w:hint="eastAsia"/>
+        </w:rPr>
+        <w:t>的整型矩阵</w:t>
+      </w:r>
+      <w:r>
+        <w:rPr>
+          <w:rFonts w:hint="eastAsia"/>
+        </w:rPr>
+        <w:t xml:space="preserve"> A </w:t>
+      </w:r>
+      <w:r>
+        <w:rPr>
+          <w:rFonts w:hint="eastAsia"/>
+        </w:rPr>
+        <w:t>和</w:t>
+      </w:r>
+      <w:r>
+        <w:rPr>
+          <w:rFonts w:hint="eastAsia"/>
+        </w:rPr>
+        <w:t xml:space="preserve"> B , </w:t>
+      </w:r>
+      <w:r>
+        <w:rPr>
+          <w:rFonts w:hint="eastAsia"/>
+        </w:rPr>
+        <w:t>写两个函数</w:t>
+      </w:r>
+      <w:r>
+        <w:rPr>
+          <w:rFonts w:hint="eastAsia"/>
+        </w:rPr>
+        <w:t xml:space="preserve"> </w:t>
+      </w:r>
+      <w:proofErr w:type="spellStart"/>
+      <w:r>
+        <w:rPr>
+          <w:rFonts w:hint="eastAsia"/>
+        </w:rPr>
+        <w:t>MatrixAdd</w:t>
+      </w:r>
+      <w:proofErr w:type="spellEnd"/>
+      <w:r>
+        <w:rPr>
+          <w:rFonts w:hint="eastAsia"/>
+        </w:rPr>
+        <w:t xml:space="preserve"> </w:t>
+      </w:r>
+      <w:r>
+        <w:rPr>
+          <w:rFonts w:hint="eastAsia"/>
+        </w:rPr>
+        <w:t>和</w:t>
+      </w:r>
+      <w:r>
+        <w:rPr>
+          <w:rFonts w:hint="eastAsia"/>
+        </w:rPr>
+        <w:t xml:space="preserve"> </w:t>
+      </w:r>
+      <w:proofErr w:type="spellStart"/>
+      <w:r>
+        <w:rPr>
+          <w:rFonts w:hint="eastAsia"/>
+        </w:rPr>
+        <w:t>MatrixMul</w:t>
+      </w:r>
+      <w:proofErr w:type="spellEnd"/>
+      <w:r>
+        <w:rPr>
+          <w:rFonts w:hint="eastAsia"/>
+        </w:rPr>
+        <w:t xml:space="preserve">, </w:t>
+      </w:r>
+      <w:r>
+        <w:rPr>
+          <w:rFonts w:hint="eastAsia"/>
+        </w:rPr>
+        <w:t>分别得出这两个矩阵加法和乘法的结果</w:t>
+      </w:r>
+      <w:r>
+        <w:rPr>
+          <w:rFonts w:hint="eastAsia"/>
+        </w:rPr>
+        <w:t>.</w:t>
+      </w:r>
+    </w:p>
+    <w:p>
+      <w:pPr>
+        <w:ind w:leftChars="202" w:left="424" w:firstLineChars="200" w:firstLine="420"/>
+        <w:rPr>
+          <w:rFonts w:hint="eastAsia"/>
+        </w:rPr>
+      </w:pPr>
+      <w:r>
+        <w:rPr>
+          <w:rFonts w:hint="eastAsia"/>
+        </w:rPr>
+        <w:t>两个矩阵的数据类型为嵌套列表</w:t>
+      </w:r>
+      <w:r>
+        <w:rPr>
+          <w:rFonts w:hint="eastAsia"/>
+        </w:rPr>
+        <w:t xml:space="preserve">, </w:t>
+      </w:r>
+      <w:r>
+        <w:rPr>
+          <w:rFonts w:hint="eastAsia"/>
+        </w:rPr>
+        <w:t>即</w:t>
+      </w:r>
+      <w:r>
+        <w:rPr>
+          <w:rFonts w:hint="eastAsia"/>
+        </w:rPr>
+        <w:t xml:space="preserve"> list[list], </w:t>
+      </w:r>
+      <w:r>
+        <w:rPr>
+          <w:rFonts w:hint="eastAsia"/>
+        </w:rPr>
+        <w:t>且满足</w:t>
+      </w:r>
+      <w:r>
+        <w:rPr>
+          <w:rFonts w:hint="eastAsia"/>
+        </w:rPr>
+        <w:t xml:space="preserve"> </w:t>
+      </w:r>
+      <w:proofErr w:type="spellStart"/>
+      <w:r>
+        <w:rPr>
+          <w:rFonts w:hint="eastAsia"/>
+        </w:rPr>
+        <w:t>len</w:t>
+      </w:r>
+      <w:proofErr w:type="spellEnd"/>
+      <w:r>
+        <w:rPr>
+          <w:rFonts w:hint="eastAsia"/>
+        </w:rPr>
+        <w:t xml:space="preserve">(list)==n, </w:t>
+      </w:r>
+      <w:proofErr w:type="spellStart"/>
+      <w:r>
+        <w:rPr>
+          <w:rFonts w:hint="eastAsia"/>
+        </w:rPr>
+        <w:t>len</w:t>
+      </w:r>
+      <w:proofErr w:type="spellEnd"/>
+      <w:r>
+        <w:rPr>
+          <w:rFonts w:hint="eastAsia"/>
+        </w:rPr>
+        <w:t>(list[0])==n.</w:t>
+      </w:r>
+    </w:p>
+    <w:p>
+      <w:pPr>
+        <w:ind w:leftChars="202" w:left="424" w:firstLineChars="200" w:firstLine="420"/>
+      </w:pPr>
+      <w:r>
+        <w:rPr>
+          <w:rFonts w:hint="eastAsia"/>
+        </w:rPr>
+        <w:t>注意不要打乱原矩阵</w:t>
+      </w:r>
+      <w:r>
+        <w:rPr>
+          <w:rFonts w:hint="eastAsia"/>
+        </w:rPr>
+        <w:t xml:space="preserve"> A </w:t>
+      </w:r>
+      <w:r>
+        <w:rPr>
+          <w:rFonts w:hint="eastAsia"/>
+        </w:rPr>
+        <w:t>和</w:t>
+      </w:r>
+      <w:r>
+        <w:rPr>
+          <w:rFonts w:hint="eastAsia"/>
+        </w:rPr>
+        <w:t xml:space="preserve"> B </w:t>
+      </w:r>
+      <w:r>
+        <w:rPr>
+          <w:rFonts w:hint="eastAsia"/>
+        </w:rPr>
+        <w:t>中的数据</w:t>
+      </w:r>
+      <w:r>
+        <w:rPr>
+          <w:rFonts w:hint="eastAsia"/>
+        </w:rPr>
+        <w:t>.</w:t>
+      </w:r>
+    </w:p>
+    <w:p/>
+    <w:p>
+      <w:pPr>
+        <w:pStyle w:val="a"/>
+      </w:pPr>
+      <w:r>
+        <w:rPr>
+          <w:rFonts w:hint="eastAsia"/>
+        </w:rPr>
+        <w:t>字典遍历</w:t>
+      </w:r>
+    </w:p>
+    <w:p>
+      <w:pPr>
+        <w:ind w:leftChars="202" w:left="424" w:firstLineChars="200" w:firstLine="420"/>
+        <w:rPr>
+          <w:rFonts w:hint="eastAsia"/>
+        </w:rPr>
+      </w:pPr>
+      <w:r>
+        <w:rPr>
+          <w:rFonts w:hint="eastAsia"/>
+        </w:rPr>
+        <w:t>给定非空字典</w:t>
+      </w:r>
+      <w:r>
+        <w:rPr>
+          <w:rFonts w:hint="eastAsia"/>
+        </w:rPr>
+        <w:t xml:space="preserve"> dict1 , </w:t>
+      </w:r>
+      <w:r>
+        <w:rPr>
+          <w:rFonts w:hint="eastAsia"/>
+        </w:rPr>
+        <w:t>其键为姓名</w:t>
+      </w:r>
+      <w:r>
+        <w:rPr>
+          <w:rFonts w:hint="eastAsia"/>
+        </w:rPr>
+        <w:t xml:space="preserve">, </w:t>
+      </w:r>
+      <w:r>
+        <w:rPr>
+          <w:rFonts w:hint="eastAsia"/>
+        </w:rPr>
+        <w:t>值是学号</w:t>
+      </w:r>
+      <w:r>
+        <w:rPr>
+          <w:rFonts w:hint="eastAsia"/>
+        </w:rPr>
+        <w:t xml:space="preserve">. </w:t>
+      </w:r>
+      <w:r>
+        <w:rPr>
+          <w:rFonts w:hint="eastAsia"/>
+        </w:rPr>
+        <w:t>写一个函数</w:t>
+      </w:r>
+      <w:r>
+        <w:rPr>
+          <w:rFonts w:hint="eastAsia"/>
+        </w:rPr>
+        <w:t xml:space="preserve"> </w:t>
+      </w:r>
+      <w:proofErr w:type="spellStart"/>
+      <w:r>
+        <w:rPr>
+          <w:rFonts w:hint="eastAsia"/>
+        </w:rPr>
+        <w:t>ReverseKeyValue</w:t>
+      </w:r>
+      <w:proofErr w:type="spellEnd"/>
+      <w:r>
+        <w:rPr>
+          <w:rFonts w:hint="eastAsia"/>
+        </w:rPr>
+        <w:t xml:space="preserve"> </w:t>
+      </w:r>
+      <w:r>
+        <w:rPr>
+          <w:rFonts w:hint="eastAsia"/>
+        </w:rPr>
+        <w:t>返回另一个字典</w:t>
+      </w:r>
+      <w:r>
+        <w:rPr>
+          <w:rFonts w:hint="eastAsia"/>
+        </w:rPr>
+        <w:t xml:space="preserve">, </w:t>
+      </w:r>
+      <w:r>
+        <w:rPr>
+          <w:rFonts w:hint="eastAsia"/>
+        </w:rPr>
+        <w:t>其键是学号</w:t>
+      </w:r>
+      <w:r>
+        <w:rPr>
+          <w:rFonts w:hint="eastAsia"/>
+        </w:rPr>
+        <w:t xml:space="preserve">, </w:t>
+      </w:r>
+      <w:r>
+        <w:rPr>
+          <w:rFonts w:hint="eastAsia"/>
+        </w:rPr>
+        <w:t>值是姓名</w:t>
+      </w:r>
+      <w:r>
+        <w:rPr>
+          <w:rFonts w:hint="eastAsia"/>
+        </w:rPr>
+        <w:t>.</w:t>
+      </w:r>
+    </w:p>
+    <w:p>
+      <w:pPr>
+        <w:ind w:leftChars="202" w:left="424" w:firstLineChars="200" w:firstLine="420"/>
+        <w:rPr>
+          <w:rFonts w:hint="eastAsia"/>
+        </w:rPr>
+      </w:pPr>
+      <w:r>
+        <w:rPr>
+          <w:rFonts w:hint="eastAsia"/>
+        </w:rPr>
+        <w:t>例如</w:t>
+      </w:r>
+      <w:r>
+        <w:rPr>
+          <w:rFonts w:hint="eastAsia"/>
+        </w:rPr>
+        <w:t xml:space="preserve">, dict1={'Alice':'001', 'Bob':'002}, </w:t>
+      </w:r>
+      <w:r>
+        <w:rPr>
+          <w:rFonts w:hint="eastAsia"/>
+        </w:rPr>
+        <w:t>则</w:t>
+      </w:r>
+      <w:r>
+        <w:rPr>
+          <w:rFonts w:hint="eastAsia"/>
+        </w:rPr>
+        <w:t xml:space="preserve"> </w:t>
+      </w:r>
+      <w:proofErr w:type="spellStart"/>
+      <w:r>
+        <w:rPr>
+          <w:rFonts w:hint="eastAsia"/>
+        </w:rPr>
+        <w:t>ReverseKeyValue</w:t>
+      </w:r>
+      <w:proofErr w:type="spellEnd"/>
+      <w:r>
+        <w:rPr>
+          <w:rFonts w:hint="eastAsia"/>
+        </w:rPr>
+        <w:t>(dict1)</w:t>
+      </w:r>
+      <w:r>
+        <w:rPr>
+          <w:rFonts w:hint="eastAsia"/>
+        </w:rPr>
+        <w:t>返回的结果是</w:t>
+      </w:r>
+      <w:r>
+        <w:rPr>
+          <w:rFonts w:hint="eastAsia"/>
+        </w:rPr>
+        <w:t xml:space="preserve"> {'001':'Alice', '002':'Bob'}.</w:t>
+      </w:r>
+    </w:p>
+    <w:p>
+      <w:pPr>
+        <w:pStyle w:val="1"/>
+        <w:rPr>
+          <w:rFonts w:hint="eastAsia"/>
+          <w:sz w:val="32"/>
+          <w:szCs w:val="32"/>
+        </w:rPr>
+      </w:pPr>
+      <w:r>
+        <w:rPr>
+          <w:rFonts w:hint="eastAsia"/>
+          <w:sz w:val="32"/>
+          <w:szCs w:val="32"/>
+        </w:rPr>
+        <w:t>实验内容</w:t>
+      </w:r>
+    </w:p>
+    <w:p>
+      <w:pPr>
+        <w:pStyle w:val="a"/>
         <w:numPr>
           <w:ilvl w:val="0"/>
-          <w:numId w:val="0"/>
+          <w:numId w:val="23"/>
         </w:numPr>
+      </w:pPr>
+      <w:r>
+        <w:rPr>
+          <w:rFonts w:hint="eastAsia"/>
+        </w:rPr>
+        <w:t>算法原理</w:t>
+      </w:r>
+    </w:p>
+    <w:p>
+      <w:pPr>
         <w:ind w:left="420"/>
-      </w:pPr>
-    </w:p>
-    <w:p>
-      <w:pPr>
-        <w:pStyle w:val="1"/>
-        <w:rPr>
-          <w:sz w:val="32"/>
-          <w:szCs w:val="32"/>
-        </w:rPr>
-      </w:pPr>
-      <w:r>
-        <w:rPr>
-          <w:rFonts w:hint="eastAsia"/>
-          <w:sz w:val="32"/>
-          <w:szCs w:val="32"/>
-        </w:rPr>
-        <w:t>实验内容</w:t>
-      </w:r>
+        <w:rPr>
+          <w:rFonts w:hint="eastAsia"/>
+        </w:rPr>
+      </w:pPr>
     </w:p>
     <w:p>
       <w:pPr>
@@ -424,7 +1048,7 @@
         <w:rPr>
           <w:rFonts w:hint="eastAsia"/>
         </w:rPr>
-        <w:t>算法原理</w:t>
+        <w:t>伪代码</w:t>
       </w:r>
     </w:p>
     <w:p>
@@ -440,60 +1064,47 @@
         <w:rPr>
           <w:rFonts w:hint="eastAsia"/>
         </w:rPr>
-        <w:t>伪代码</w:t>
-      </w:r>
-    </w:p>
-    <w:p>
-      <w:pPr>
-        <w:ind w:left="420"/>
-      </w:pPr>
+        <w:t>关键</w:t>
+      </w:r>
+      <w:r>
+        <w:rPr>
+          <w:rFonts w:hint="eastAsia"/>
+        </w:rPr>
+        <w:t>代码</w:t>
+      </w:r>
+      <w:r>
+        <w:rPr>
+          <w:rFonts w:hint="eastAsia"/>
+        </w:rPr>
+        <w:t>展示</w:t>
+      </w:r>
+      <w:r>
+        <w:rPr>
+          <w:rFonts w:hint="eastAsia"/>
+        </w:rPr>
+        <w:t>（带注释）</w:t>
+      </w:r>
+    </w:p>
+    <w:p>
+      <w:r>
+        <w:rPr>
+          <w:rFonts w:hint="eastAsia"/>
+        </w:rPr>
+        <w:t xml:space="preserve"> </w:t>
+      </w:r>
+      <w:r>
+        <w:rPr>
+          <w:rFonts w:hint="eastAsia"/>
+        </w:rPr>
+        <w:tab/>
+      </w:r>
     </w:p>
     <w:p>
       <w:pPr>
         <w:pStyle w:val="a"/>
-      </w:pPr>
-      <w:r>
-        <w:rPr>
-          <w:rFonts w:hint="eastAsia"/>
-        </w:rPr>
-        <w:t>关键</w:t>
-      </w:r>
-      <w:r>
-        <w:rPr>
-          <w:rFonts w:hint="eastAsia"/>
-        </w:rPr>
-        <w:t>代码</w:t>
-      </w:r>
-      <w:r>
-        <w:rPr>
-          <w:rFonts w:hint="eastAsia"/>
-        </w:rPr>
-        <w:t>展示</w:t>
-      </w:r>
-      <w:r>
-        <w:rPr>
-          <w:rFonts w:hint="eastAsia"/>
-        </w:rPr>
-        <w:t>（带注释）</w:t>
-      </w:r>
-    </w:p>
-    <w:p>
-      <w:r>
-        <w:rPr>
-          <w:rFonts w:hint="eastAsia"/>
-        </w:rPr>
-        <w:t xml:space="preserve"> </w:t>
-      </w:r>
-      <w:r>
-        <w:rPr>
-          <w:rFonts w:hint="eastAsia"/>
-        </w:rPr>
-        <w:tab/>
-      </w:r>
-    </w:p>
-    <w:p>
-      <w:pPr>
-        <w:pStyle w:val="a"/>
+        <w:rPr>
+          <w:rFonts w:hint="eastAsia"/>
+        </w:rPr>
       </w:pPr>
       <w:r>
         <w:rPr>
@@ -513,11 +1124,6 @@
         </w:rPr>
         <w:t>优化（如果有）</w:t>
       </w:r>
-    </w:p>
-    <w:p>
-      <w:pPr>
-        <w:ind w:left="420"/>
-      </w:pPr>
     </w:p>
     <w:p>
       <w:pPr>
@@ -1045,7 +1651,7 @@
 </file>
 
 <file path=word/endnotes.xml><?xml version="1.0" encoding="utf-8"?>
-<w:endnotes xmlns:wpc="http://schemas.microsoft.com/office/word/2010/wordprocessingCanvas" xmlns:cx="http://schemas.microsoft.com/office/drawing/2014/chartex" xmlns:cx1="http://schemas.microsoft.com/office/drawing/2015/9/8/chartex" xmlns:cx2="http://schemas.microsoft.com/office/drawing/2015/10/21/chartex" xmlns:cx3="http://schemas.microsoft.com/office/drawing/2016/5/9/chartex" xmlns:cx4="http://schemas.microsoft.com/office/drawing/2016/5/10/chartex" xmlns:cx5="http://schemas.microsoft.com/office/drawing/2016/5/11/chartex" xmlns:cx6="http://schemas.microsoft.com/office/drawing/2016/5/12/chartex" xmlns:cx7="http://schemas.microsoft.com/office/drawing/2016/5/13/chartex" xmlns:cx8="http://schemas.microsoft.com/office/drawing/2016/5/14/chartex" xmlns:mc="http://schemas.openxmlformats.org/markup-compatibility/2006" xmlns:aink="http://schemas.microsoft.com/office/drawing/2016/ink" xmlns:am3d="http://schemas.microsoft.com/office/drawing/2017/model3d" xmlns:o="urn:schemas-microsoft-com:office:office" xmlns:r="http://schemas.openxmlformats.org/officeDocument/2006/relationships" xmlns:m="http://schemas.openxmlformats.org/officeDocument/2006/math" xmlns:v="urn:schemas-microsoft-com:vml" xmlns:wp14="http://schemas.microsoft.com/office/word/2010/wordprocessingDrawing" xmlns:wp="http://schemas.openxmlformats.org/drawingml/2006/wordprocessingDrawing" xmlns:w10="urn:schemas-microsoft-com:office:word" xmlns:w="http://schemas.openxmlformats.org/wordprocessingml/2006/main" xmlns:w14="http://schemas.microsoft.com/office/word/2010/wordml" xmlns:w15="http://schemas.microsoft.com/office/word/2012/wordml" xmlns:w16cex="http://schemas.microsoft.com/office/word/2018/wordml/cex" xmlns:w16cid="http://schemas.microsoft.com/office/word/2016/wordml/cid" xmlns:w16="http://schemas.microsoft.com/office/word/2018/wordml" xmlns:w16sdtdh="http://schemas.microsoft.com/office/word/2020/wordml/sdtdatahash" xmlns:w16se="http://schemas.microsoft.com/office/word/2015/wordml/symex" xmlns:wpg="http://schemas.microsoft.com/office/word/2010/wordprocessingGroup" xmlns:wpi="http://schemas.microsoft.com/office/word/2010/wordprocessingInk" xmlns:wne="http://schemas.microsoft.com/office/word/2006/wordml" xmlns:wps="http://schemas.microsoft.com/office/word/2010/wordprocessingShape" mc:Ignorable="w14 w15 w16se w16cid w16 w16cex w16sdtdh wp14">
+<w:endnotes xmlns:wpc="http://schemas.microsoft.com/office/word/2010/wordprocessingCanvas" xmlns:cx="http://schemas.microsoft.com/office/drawing/2014/chartex" xmlns:cx1="http://schemas.microsoft.com/office/drawing/2015/9/8/chartex" xmlns:cx2="http://schemas.microsoft.com/office/drawing/2015/10/21/chartex" xmlns:cx3="http://schemas.microsoft.com/office/drawing/2016/5/9/chartex" xmlns:cx4="http://schemas.microsoft.com/office/drawing/2016/5/10/chartex" xmlns:cx5="http://schemas.microsoft.com/office/drawing/2016/5/11/chartex" xmlns:cx6="http://schemas.microsoft.com/office/drawing/2016/5/12/chartex" xmlns:cx7="http://schemas.microsoft.com/office/drawing/2016/5/13/chartex" xmlns:cx8="http://schemas.microsoft.com/office/drawing/2016/5/14/chartex" xmlns:mc="http://schemas.openxmlformats.org/markup-compatibility/2006" xmlns:aink="http://schemas.microsoft.com/office/drawing/2016/ink" xmlns:am3d="http://schemas.microsoft.com/office/drawing/2017/model3d" xmlns:o="urn:schemas-microsoft-com:office:office" xmlns:oel="http://schemas.microsoft.com/office/2019/extlst" xmlns:r="http://schemas.openxmlformats.org/officeDocument/2006/relationships" xmlns:m="http://schemas.openxmlformats.org/officeDocument/2006/math" xmlns:v="urn:schemas-microsoft-com:vml" xmlns:wp14="http://schemas.microsoft.com/office/word/2010/wordprocessingDrawing" xmlns:wp="http://schemas.openxmlformats.org/drawingml/2006/wordprocessingDrawing" xmlns:w10="urn:schemas-microsoft-com:office:word" xmlns:w="http://schemas.openxmlformats.org/wordprocessingml/2006/main" xmlns:w14="http://schemas.microsoft.com/office/word/2010/wordml" xmlns:w15="http://schemas.microsoft.com/office/word/2012/wordml" xmlns:w16cex="http://schemas.microsoft.com/office/word/2018/wordml/cex" xmlns:w16cid="http://schemas.microsoft.com/office/word/2016/wordml/cid" xmlns:w16="http://schemas.microsoft.com/office/word/2018/wordml" xmlns:w16du="http://schemas.microsoft.com/office/word/2023/wordml/word16du" xmlns:w16sdtdh="http://schemas.microsoft.com/office/word/2020/wordml/sdtdatahash" xmlns:w16se="http://schemas.microsoft.com/office/word/2015/wordml/symex" xmlns:wpg="http://schemas.microsoft.com/office/word/2010/wordprocessingGroup" xmlns:wpi="http://schemas.microsoft.com/office/word/2010/wordprocessingInk" xmlns:wne="http://schemas.microsoft.com/office/word/2006/wordml" xmlns:wps="http://schemas.microsoft.com/office/word/2010/wordprocessingShape" mc:Ignorable="w14 w15 w16se w16cid w16 w16cex w16sdtdh w16du wp14">
   <w:endnote w:type="separator" w:id="-1">
     <w:p>
       <w:r>
@@ -1064,7 +1670,7 @@
 </file>
 
 <file path=word/footnotes.xml><?xml version="1.0" encoding="utf-8"?>
-<w:footnotes xmlns:wpc="http://schemas.microsoft.com/office/word/2010/wordprocessingCanvas" xmlns:cx="http://schemas.microsoft.com/office/drawing/2014/chartex" xmlns:cx1="http://schemas.microsoft.com/office/drawing/2015/9/8/chartex" xmlns:cx2="http://schemas.microsoft.com/office/drawing/2015/10/21/chartex" xmlns:cx3="http://schemas.microsoft.com/office/drawing/2016/5/9/chartex" xmlns:cx4="http://schemas.microsoft.com/office/drawing/2016/5/10/chartex" xmlns:cx5="http://schemas.microsoft.com/office/drawing/2016/5/11/chartex" xmlns:cx6="http://schemas.microsoft.com/office/drawing/2016/5/12/chartex" xmlns:cx7="http://schemas.microsoft.com/office/drawing/2016/5/13/chartex" xmlns:cx8="http://schemas.microsoft.com/office/drawing/2016/5/14/chartex" xmlns:mc="http://schemas.openxmlformats.org/markup-compatibility/2006" xmlns:aink="http://schemas.microsoft.com/office/drawing/2016/ink" xmlns:am3d="http://schemas.microsoft.com/office/drawing/2017/model3d" xmlns:o="urn:schemas-microsoft-com:office:office" xmlns:r="http://schemas.openxmlformats.org/officeDocument/2006/relationships" xmlns:m="http://schemas.openxmlformats.org/officeDocument/2006/math" xmlns:v="urn:schemas-microsoft-com:vml" xmlns:wp14="http://schemas.microsoft.com/office/word/2010/wordprocessingDrawing" xmlns:wp="http://schemas.openxmlformats.org/drawingml/2006/wordprocessingDrawing" xmlns:w10="urn:schemas-microsoft-com:office:word" xmlns:w="http://schemas.openxmlformats.org/wordprocessingml/2006/main" xmlns:w14="http://schemas.microsoft.com/office/word/2010/wordml" xmlns:w15="http://schemas.microsoft.com/office/word/2012/wordml" xmlns:w16cex="http://schemas.microsoft.com/office/word/2018/wordml/cex" xmlns:w16cid="http://schemas.microsoft.com/office/word/2016/wordml/cid" xmlns:w16="http://schemas.microsoft.com/office/word/2018/wordml" xmlns:w16sdtdh="http://schemas.microsoft.com/office/word/2020/wordml/sdtdatahash" xmlns:w16se="http://schemas.microsoft.com/office/word/2015/wordml/symex" xmlns:wpg="http://schemas.microsoft.com/office/word/2010/wordprocessingGroup" xmlns:wpi="http://schemas.microsoft.com/office/word/2010/wordprocessingInk" xmlns:wne="http://schemas.microsoft.com/office/word/2006/wordml" xmlns:wps="http://schemas.microsoft.com/office/word/2010/wordprocessingShape" mc:Ignorable="w14 w15 w16se w16cid w16 w16cex w16sdtdh wp14">
+<w:footnotes xmlns:wpc="http://schemas.microsoft.com/office/word/2010/wordprocessingCanvas" xmlns:cx="http://schemas.microsoft.com/office/drawing/2014/chartex" xmlns:cx1="http://schemas.microsoft.com/office/drawing/2015/9/8/chartex" xmlns:cx2="http://schemas.microsoft.com/office/drawing/2015/10/21/chartex" xmlns:cx3="http://schemas.microsoft.com/office/drawing/2016/5/9/chartex" xmlns:cx4="http://schemas.microsoft.com/office/drawing/2016/5/10/chartex" xmlns:cx5="http://schemas.microsoft.com/office/drawing/2016/5/11/chartex" xmlns:cx6="http://schemas.microsoft.com/office/drawing/2016/5/12/chartex" xmlns:cx7="http://schemas.microsoft.com/office/drawing/2016/5/13/chartex" xmlns:cx8="http://schemas.microsoft.com/office/drawing/2016/5/14/chartex" xmlns:mc="http://schemas.openxmlformats.org/markup-compatibility/2006" xmlns:aink="http://schemas.microsoft.com/office/drawing/2016/ink" xmlns:am3d="http://schemas.microsoft.com/office/drawing/2017/model3d" xmlns:o="urn:schemas-microsoft-com:office:office" xmlns:oel="http://schemas.microsoft.com/office/2019/extlst" xmlns:r="http://schemas.openxmlformats.org/officeDocument/2006/relationships" xmlns:m="http://schemas.openxmlformats.org/officeDocument/2006/math" xmlns:v="urn:schemas-microsoft-com:vml" xmlns:wp14="http://schemas.microsoft.com/office/word/2010/wordprocessingDrawing" xmlns:wp="http://schemas.openxmlformats.org/drawingml/2006/wordprocessingDrawing" xmlns:w10="urn:schemas-microsoft-com:office:word" xmlns:w="http://schemas.openxmlformats.org/wordprocessingml/2006/main" xmlns:w14="http://schemas.microsoft.com/office/word/2010/wordml" xmlns:w15="http://schemas.microsoft.com/office/word/2012/wordml" xmlns:w16cex="http://schemas.microsoft.com/office/word/2018/wordml/cex" xmlns:w16cid="http://schemas.microsoft.com/office/word/2016/wordml/cid" xmlns:w16="http://schemas.microsoft.com/office/word/2018/wordml" xmlns:w16du="http://schemas.microsoft.com/office/word/2023/wordml/word16du" xmlns:w16sdtdh="http://schemas.microsoft.com/office/word/2020/wordml/sdtdatahash" xmlns:w16se="http://schemas.microsoft.com/office/word/2015/wordml/symex" xmlns:wpg="http://schemas.microsoft.com/office/word/2010/wordprocessingGroup" xmlns:wpi="http://schemas.microsoft.com/office/word/2010/wordprocessingInk" xmlns:wne="http://schemas.microsoft.com/office/word/2006/wordml" xmlns:wps="http://schemas.microsoft.com/office/word/2010/wordprocessingShape" mc:Ignorable="w14 w15 w16se w16cid w16 w16cex w16sdtdh w16du wp14">
   <w:footnote w:type="separator" w:id="-1">
     <w:p>
       <w:r>
@@ -1083,7 +1689,7 @@
 </file>
 
 <file path=word/header1.xml><?xml version="1.0" encoding="utf-8"?>
-<w:hdr xmlns:wpc="http://schemas.microsoft.com/office/word/2010/wordprocessingCanvas" xmlns:cx="http://schemas.microsoft.com/office/drawing/2014/chartex" xmlns:cx1="http://schemas.microsoft.com/office/drawing/2015/9/8/chartex" xmlns:cx2="http://schemas.microsoft.com/office/drawing/2015/10/21/chartex" xmlns:cx3="http://schemas.microsoft.com/office/drawing/2016/5/9/chartex" xmlns:cx4="http://schemas.microsoft.com/office/drawing/2016/5/10/chartex" xmlns:cx5="http://schemas.microsoft.com/office/drawing/2016/5/11/chartex" xmlns:cx6="http://schemas.microsoft.com/office/drawing/2016/5/12/chartex" xmlns:cx7="http://schemas.microsoft.com/office/drawing/2016/5/13/chartex" xmlns:cx8="http://schemas.microsoft.com/office/drawing/2016/5/14/chartex" xmlns:mc="http://schemas.openxmlformats.org/markup-compatibility/2006" xmlns:aink="http://schemas.microsoft.com/office/drawing/2016/ink" xmlns:am3d="http://schemas.microsoft.com/office/drawing/2017/model3d" xmlns:o="urn:schemas-microsoft-com:office:office" xmlns:r="http://schemas.openxmlformats.org/officeDocument/2006/relationships" xmlns:m="http://schemas.openxmlformats.org/officeDocument/2006/math" xmlns:v="urn:schemas-microsoft-com:vml" xmlns:wp14="http://schemas.microsoft.com/office/word/2010/wordprocessingDrawing" xmlns:wp="http://schemas.openxmlformats.org/drawingml/2006/wordprocessingDrawing" xmlns:w10="urn:schemas-microsoft-com:office:word" xmlns:w="http://schemas.openxmlformats.org/wordprocessingml/2006/main" xmlns:w14="http://schemas.microsoft.com/office/word/2010/wordml" xmlns:w15="http://schemas.microsoft.com/office/word/2012/wordml" xmlns:w16cex="http://schemas.microsoft.com/office/word/2018/wordml/cex" xmlns:w16cid="http://schemas.microsoft.com/office/word/2016/wordml/cid" xmlns:w16="http://schemas.microsoft.com/office/word/2018/wordml" xmlns:w16sdtdh="http://schemas.microsoft.com/office/word/2020/wordml/sdtdatahash" xmlns:w16se="http://schemas.microsoft.com/office/word/2015/wordml/symex" xmlns:wpg="http://schemas.microsoft.com/office/word/2010/wordprocessingGroup" xmlns:wpi="http://schemas.microsoft.com/office/word/2010/wordprocessingInk" xmlns:wne="http://schemas.microsoft.com/office/word/2006/wordml" xmlns:wps="http://schemas.microsoft.com/office/word/2010/wordprocessingShape" mc:Ignorable="w14 w15 w16se w16cid w16 w16cex w16sdtdh wp14">
+<w:hdr xmlns:wpc="http://schemas.microsoft.com/office/word/2010/wordprocessingCanvas" xmlns:cx="http://schemas.microsoft.com/office/drawing/2014/chartex" xmlns:cx1="http://schemas.microsoft.com/office/drawing/2015/9/8/chartex" xmlns:cx2="http://schemas.microsoft.com/office/drawing/2015/10/21/chartex" xmlns:cx3="http://schemas.microsoft.com/office/drawing/2016/5/9/chartex" xmlns:cx4="http://schemas.microsoft.com/office/drawing/2016/5/10/chartex" xmlns:cx5="http://schemas.microsoft.com/office/drawing/2016/5/11/chartex" xmlns:cx6="http://schemas.microsoft.com/office/drawing/2016/5/12/chartex" xmlns:cx7="http://schemas.microsoft.com/office/drawing/2016/5/13/chartex" xmlns:cx8="http://schemas.microsoft.com/office/drawing/2016/5/14/chartex" xmlns:mc="http://schemas.openxmlformats.org/markup-compatibility/2006" xmlns:aink="http://schemas.microsoft.com/office/drawing/2016/ink" xmlns:am3d="http://schemas.microsoft.com/office/drawing/2017/model3d" xmlns:o="urn:schemas-microsoft-com:office:office" xmlns:oel="http://schemas.microsoft.com/office/2019/extlst" xmlns:r="http://schemas.openxmlformats.org/officeDocument/2006/relationships" xmlns:m="http://schemas.openxmlformats.org/officeDocument/2006/math" xmlns:v="urn:schemas-microsoft-com:vml" xmlns:wp14="http://schemas.microsoft.com/office/word/2010/wordprocessingDrawing" xmlns:wp="http://schemas.openxmlformats.org/drawingml/2006/wordprocessingDrawing" xmlns:w10="urn:schemas-microsoft-com:office:word" xmlns:w="http://schemas.openxmlformats.org/wordprocessingml/2006/main" xmlns:w14="http://schemas.microsoft.com/office/word/2010/wordml" xmlns:w15="http://schemas.microsoft.com/office/word/2012/wordml" xmlns:w16cex="http://schemas.microsoft.com/office/word/2018/wordml/cex" xmlns:w16cid="http://schemas.microsoft.com/office/word/2016/wordml/cid" xmlns:w16="http://schemas.microsoft.com/office/word/2018/wordml" xmlns:w16du="http://schemas.microsoft.com/office/word/2023/wordml/word16du" xmlns:w16sdtdh="http://schemas.microsoft.com/office/word/2020/wordml/sdtdatahash" xmlns:w16se="http://schemas.microsoft.com/office/word/2015/wordml/symex" xmlns:wpg="http://schemas.microsoft.com/office/word/2010/wordprocessingGroup" xmlns:wpi="http://schemas.microsoft.com/office/word/2010/wordprocessingInk" xmlns:wne="http://schemas.microsoft.com/office/word/2006/wordml" xmlns:wps="http://schemas.microsoft.com/office/word/2010/wordprocessingShape" mc:Ignorable="w14 w15 w16se w16cid w16 w16cex w16sdtdh w16du wp14">
   <w:p>
     <w:pPr>
       <w:pStyle w:val="a7"/>
@@ -1166,7 +1772,7 @@
 </file>
 
 <file path=word/numbering.xml><?xml version="1.0" encoding="utf-8"?>
-<w:numbering xmlns:wpc="http://schemas.microsoft.com/office/word/2010/wordprocessingCanvas" xmlns:cx="http://schemas.microsoft.com/office/drawing/2014/chartex" xmlns:cx1="http://schemas.microsoft.com/office/drawing/2015/9/8/chartex" xmlns:cx2="http://schemas.microsoft.com/office/drawing/2015/10/21/chartex" xmlns:cx3="http://schemas.microsoft.com/office/drawing/2016/5/9/chartex" xmlns:cx4="http://schemas.microsoft.com/office/drawing/2016/5/10/chartex" xmlns:cx5="http://schemas.microsoft.com/office/drawing/2016/5/11/chartex" xmlns:cx6="http://schemas.microsoft.com/office/drawing/2016/5/12/chartex" xmlns:cx7="http://schemas.microsoft.com/office/drawing/2016/5/13/chartex" xmlns:cx8="http://schemas.microsoft.com/office/drawing/2016/5/14/chartex" xmlns:mc="http://schemas.openxmlformats.org/markup-compatibility/2006" xmlns:aink="http://schemas.microsoft.com/office/drawing/2016/ink" xmlns:am3d="http://schemas.microsoft.com/office/drawing/2017/model3d" xmlns:o="urn:schemas-microsoft-com:office:office" xmlns:r="http://schemas.openxmlformats.org/officeDocument/2006/relationships" xmlns:m="http://schemas.openxmlformats.org/officeDocument/2006/math" xmlns:v="urn:schemas-microsoft-com:vml" xmlns:wp14="http://schemas.microsoft.com/office/word/2010/wordprocessingDrawing" xmlns:wp="http://schemas.openxmlformats.org/drawingml/2006/wordprocessingDrawing" xmlns:w10="urn:schemas-microsoft-com:office:word" xmlns:w="http://schemas.openxmlformats.org/wordprocessingml/2006/main" xmlns:w14="http://schemas.microsoft.com/office/word/2010/wordml" xmlns:w15="http://schemas.microsoft.com/office/word/2012/wordml" xmlns:w16cex="http://schemas.microsoft.com/office/word/2018/wordml/cex" xmlns:w16cid="http://schemas.microsoft.com/office/word/2016/wordml/cid" xmlns:w16="http://schemas.microsoft.com/office/word/2018/wordml" xmlns:w16sdtdh="http://schemas.microsoft.com/office/word/2020/wordml/sdtdatahash" xmlns:w16se="http://schemas.microsoft.com/office/word/2015/wordml/symex" xmlns:wpg="http://schemas.microsoft.com/office/word/2010/wordprocessingGroup" xmlns:wpi="http://schemas.microsoft.com/office/word/2010/wordprocessingInk" xmlns:wne="http://schemas.microsoft.com/office/word/2006/wordml" xmlns:wps="http://schemas.microsoft.com/office/word/2010/wordprocessingShape" mc:Ignorable="w14 w15 w16se w16cid w16 w16cex w16sdtdh wp14">
+<w:numbering xmlns:wpc="http://schemas.microsoft.com/office/word/2010/wordprocessingCanvas" xmlns:cx="http://schemas.microsoft.com/office/drawing/2014/chartex" xmlns:cx1="http://schemas.microsoft.com/office/drawing/2015/9/8/chartex" xmlns:cx2="http://schemas.microsoft.com/office/drawing/2015/10/21/chartex" xmlns:cx3="http://schemas.microsoft.com/office/drawing/2016/5/9/chartex" xmlns:cx4="http://schemas.microsoft.com/office/drawing/2016/5/10/chartex" xmlns:cx5="http://schemas.microsoft.com/office/drawing/2016/5/11/chartex" xmlns:cx6="http://schemas.microsoft.com/office/drawing/2016/5/12/chartex" xmlns:cx7="http://schemas.microsoft.com/office/drawing/2016/5/13/chartex" xmlns:cx8="http://schemas.microsoft.com/office/drawing/2016/5/14/chartex" xmlns:mc="http://schemas.openxmlformats.org/markup-compatibility/2006" xmlns:aink="http://schemas.microsoft.com/office/drawing/2016/ink" xmlns:am3d="http://schemas.microsoft.com/office/drawing/2017/model3d" xmlns:o="urn:schemas-microsoft-com:office:office" xmlns:oel="http://schemas.microsoft.com/office/2019/extlst" xmlns:r="http://schemas.openxmlformats.org/officeDocument/2006/relationships" xmlns:m="http://schemas.openxmlformats.org/officeDocument/2006/math" xmlns:v="urn:schemas-microsoft-com:vml" xmlns:wp14="http://schemas.microsoft.com/office/word/2010/wordprocessingDrawing" xmlns:wp="http://schemas.openxmlformats.org/drawingml/2006/wordprocessingDrawing" xmlns:w10="urn:schemas-microsoft-com:office:word" xmlns:w="http://schemas.openxmlformats.org/wordprocessingml/2006/main" xmlns:w14="http://schemas.microsoft.com/office/word/2010/wordml" xmlns:w15="http://schemas.microsoft.com/office/word/2012/wordml" xmlns:w16cex="http://schemas.microsoft.com/office/word/2018/wordml/cex" xmlns:w16cid="http://schemas.microsoft.com/office/word/2016/wordml/cid" xmlns:w16="http://schemas.microsoft.com/office/word/2018/wordml" xmlns:w16du="http://schemas.microsoft.com/office/word/2023/wordml/word16du" xmlns:w16sdtdh="http://schemas.microsoft.com/office/word/2020/wordml/sdtdatahash" xmlns:w16se="http://schemas.microsoft.com/office/word/2015/wordml/symex" xmlns:wpg="http://schemas.microsoft.com/office/word/2010/wordprocessingGroup" xmlns:wpi="http://schemas.microsoft.com/office/word/2010/wordprocessingInk" xmlns:wne="http://schemas.microsoft.com/office/word/2006/wordml" xmlns:wps="http://schemas.microsoft.com/office/word/2010/wordprocessingShape" mc:Ignorable="w14 w15 w16se w16cid w16 w16cex w16sdtdh w16du wp14">
   <w:abstractNum w:abstractNumId="0" w15:restartNumberingAfterBreak="0">
     <w:nsid w:val="01530C0E"/>
     <w:multiLevelType w:val="hybridMultilevel"/>
@@ -2244,6 +2850,92 @@
     </w:lvl>
   </w:abstractNum>
   <w:abstractNum w:abstractNumId="12" w15:restartNumberingAfterBreak="0">
+    <w:nsid w:val="44217728"/>
+    <w:multiLevelType w:val="hybridMultilevel"/>
+    <w:tmpl w:val="F73AF226"/>
+    <w:lvl w:ilvl="0" w:tplc="0409000F">
+      <w:start w:val="1"/>
+      <w:numFmt w:val="decimal"/>
+      <w:lvlText w:val="%1."/>
+      <w:lvlJc w:val="left"/>
+      <w:pPr>
+        <w:ind w:left="440" w:hanging="440"/>
+      </w:pPr>
+    </w:lvl>
+    <w:lvl w:ilvl="1" w:tplc="04090019" w:tentative="1">
+      <w:start w:val="1"/>
+      <w:numFmt w:val="lowerLetter"/>
+      <w:lvlText w:val="%2)"/>
+      <w:lvlJc w:val="left"/>
+      <w:pPr>
+        <w:ind w:left="880" w:hanging="440"/>
+      </w:pPr>
+    </w:lvl>
+    <w:lvl w:ilvl="2" w:tplc="0409001B" w:tentative="1">
+      <w:start w:val="1"/>
+      <w:numFmt w:val="lowerRoman"/>
+      <w:lvlText w:val="%3."/>
+      <w:lvlJc w:val="right"/>
+      <w:pPr>
+        <w:ind w:left="1320" w:hanging="440"/>
+      </w:pPr>
+    </w:lvl>
+    <w:lvl w:ilvl="3" w:tplc="0409000F" w:tentative="1">
+      <w:start w:val="1"/>
+      <w:numFmt w:val="decimal"/>
+      <w:lvlText w:val="%4."/>
+      <w:lvlJc w:val="left"/>
+      <w:pPr>
+        <w:ind w:left="1760" w:hanging="440"/>
+      </w:pPr>
+    </w:lvl>
+    <w:lvl w:ilvl="4" w:tplc="04090019" w:tentative="1">
+      <w:start w:val="1"/>
+      <w:numFmt w:val="lowerLetter"/>
+      <w:lvlText w:val="%5)"/>
+      <w:lvlJc w:val="left"/>
+      <w:pPr>
+        <w:ind w:left="2200" w:hanging="440"/>
+      </w:pPr>
+    </w:lvl>
+    <w:lvl w:ilvl="5" w:tplc="0409001B" w:tentative="1">
+      <w:start w:val="1"/>
+      <w:numFmt w:val="lowerRoman"/>
+      <w:lvlText w:val="%6."/>
+      <w:lvlJc w:val="right"/>
+      <w:pPr>
+        <w:ind w:left="2640" w:hanging="440"/>
+      </w:pPr>
+    </w:lvl>
+    <w:lvl w:ilvl="6" w:tplc="0409000F" w:tentative="1">
+      <w:start w:val="1"/>
+      <w:numFmt w:val="decimal"/>
+      <w:lvlText w:val="%7."/>
+      <w:lvlJc w:val="left"/>
+      <w:pPr>
+        <w:ind w:left="3080" w:hanging="440"/>
+      </w:pPr>
+    </w:lvl>
+    <w:lvl w:ilvl="7" w:tplc="04090019" w:tentative="1">
+      <w:start w:val="1"/>
+      <w:numFmt w:val="lowerLetter"/>
+      <w:lvlText w:val="%8)"/>
+      <w:lvlJc w:val="left"/>
+      <w:pPr>
+        <w:ind w:left="3520" w:hanging="440"/>
+      </w:pPr>
+    </w:lvl>
+    <w:lvl w:ilvl="8" w:tplc="0409001B" w:tentative="1">
+      <w:start w:val="1"/>
+      <w:numFmt w:val="lowerRoman"/>
+      <w:lvlText w:val="%9."/>
+      <w:lvlJc w:val="right"/>
+      <w:pPr>
+        <w:ind w:left="3960" w:hanging="440"/>
+      </w:pPr>
+    </w:lvl>
+  </w:abstractNum>
+  <w:abstractNum w:abstractNumId="13" w15:restartNumberingAfterBreak="0">
     <w:nsid w:val="472C32FA"/>
     <w:multiLevelType w:val="hybridMultilevel"/>
     <w:tmpl w:val="B1AA49B8"/>
@@ -2332,7 +3024,7 @@
       </w:pPr>
     </w:lvl>
   </w:abstractNum>
-  <w:abstractNum w:abstractNumId="13" w15:restartNumberingAfterBreak="0">
+  <w:abstractNum w:abstractNumId="14" w15:restartNumberingAfterBreak="0">
     <w:nsid w:val="4CF21F1A"/>
     <w:multiLevelType w:val="hybridMultilevel"/>
     <w:tmpl w:val="E1C6F1A4"/>
@@ -2421,7 +3113,7 @@
       </w:pPr>
     </w:lvl>
   </w:abstractNum>
-  <w:abstractNum w:abstractNumId="14" w15:restartNumberingAfterBreak="0">
+  <w:abstractNum w:abstractNumId="15" w15:restartNumberingAfterBreak="0">
     <w:nsid w:val="54A51153"/>
     <w:multiLevelType w:val="multilevel"/>
     <w:tmpl w:val="AF3636C2"/>
@@ -2472,7 +3164,93 @@
       <w:lvlJc w:val="left"/>
     </w:lvl>
   </w:abstractNum>
-  <w:abstractNum w:abstractNumId="15" w15:restartNumberingAfterBreak="0">
+  <w:abstractNum w:abstractNumId="16" w15:restartNumberingAfterBreak="0">
+    <w:nsid w:val="55D16FA3"/>
+    <w:multiLevelType w:val="hybridMultilevel"/>
+    <w:tmpl w:val="03CAC060"/>
+    <w:lvl w:ilvl="0" w:tplc="0409000F">
+      <w:start w:val="1"/>
+      <w:numFmt w:val="decimal"/>
+      <w:lvlText w:val="%1."/>
+      <w:lvlJc w:val="left"/>
+      <w:pPr>
+        <w:ind w:left="440" w:hanging="440"/>
+      </w:pPr>
+    </w:lvl>
+    <w:lvl w:ilvl="1" w:tplc="04090019" w:tentative="1">
+      <w:start w:val="1"/>
+      <w:numFmt w:val="lowerLetter"/>
+      <w:lvlText w:val="%2)"/>
+      <w:lvlJc w:val="left"/>
+      <w:pPr>
+        <w:ind w:left="880" w:hanging="440"/>
+      </w:pPr>
+    </w:lvl>
+    <w:lvl w:ilvl="2" w:tplc="0409001B" w:tentative="1">
+      <w:start w:val="1"/>
+      <w:numFmt w:val="lowerRoman"/>
+      <w:lvlText w:val="%3."/>
+      <w:lvlJc w:val="right"/>
+      <w:pPr>
+        <w:ind w:left="1320" w:hanging="440"/>
+      </w:pPr>
+    </w:lvl>
+    <w:lvl w:ilvl="3" w:tplc="0409000F" w:tentative="1">
+      <w:start w:val="1"/>
+      <w:numFmt w:val="decimal"/>
+      <w:lvlText w:val="%4."/>
+      <w:lvlJc w:val="left"/>
+      <w:pPr>
+        <w:ind w:left="1760" w:hanging="440"/>
+      </w:pPr>
+    </w:lvl>
+    <w:lvl w:ilvl="4" w:tplc="04090019" w:tentative="1">
+      <w:start w:val="1"/>
+      <w:numFmt w:val="lowerLetter"/>
+      <w:lvlText w:val="%5)"/>
+      <w:lvlJc w:val="left"/>
+      <w:pPr>
+        <w:ind w:left="2200" w:hanging="440"/>
+      </w:pPr>
+    </w:lvl>
+    <w:lvl w:ilvl="5" w:tplc="0409001B" w:tentative="1">
+      <w:start w:val="1"/>
+      <w:numFmt w:val="lowerRoman"/>
+      <w:lvlText w:val="%6."/>
+      <w:lvlJc w:val="right"/>
+      <w:pPr>
+        <w:ind w:left="2640" w:hanging="440"/>
+      </w:pPr>
+    </w:lvl>
+    <w:lvl w:ilvl="6" w:tplc="0409000F" w:tentative="1">
+      <w:start w:val="1"/>
+      <w:numFmt w:val="decimal"/>
+      <w:lvlText w:val="%7."/>
+      <w:lvlJc w:val="left"/>
+      <w:pPr>
+        <w:ind w:left="3080" w:hanging="440"/>
+      </w:pPr>
+    </w:lvl>
+    <w:lvl w:ilvl="7" w:tplc="04090019" w:tentative="1">
+      <w:start w:val="1"/>
+      <w:numFmt w:val="lowerLetter"/>
+      <w:lvlText w:val="%8)"/>
+      <w:lvlJc w:val="left"/>
+      <w:pPr>
+        <w:ind w:left="3520" w:hanging="440"/>
+      </w:pPr>
+    </w:lvl>
+    <w:lvl w:ilvl="8" w:tplc="0409001B" w:tentative="1">
+      <w:start w:val="1"/>
+      <w:numFmt w:val="lowerRoman"/>
+      <w:lvlText w:val="%9."/>
+      <w:lvlJc w:val="right"/>
+      <w:pPr>
+        <w:ind w:left="3960" w:hanging="440"/>
+      </w:pPr>
+    </w:lvl>
+  </w:abstractNum>
+  <w:abstractNum w:abstractNumId="17" w15:restartNumberingAfterBreak="0">
     <w:nsid w:val="56E458E7"/>
     <w:multiLevelType w:val="singleLevel"/>
     <w:tmpl w:val="56E458E7"/>
@@ -2484,7 +3262,7 @@
       <w:lvlJc w:val="left"/>
     </w:lvl>
   </w:abstractNum>
-  <w:abstractNum w:abstractNumId="16" w15:restartNumberingAfterBreak="0">
+  <w:abstractNum w:abstractNumId="18" w15:restartNumberingAfterBreak="0">
     <w:nsid w:val="57842E4E"/>
     <w:multiLevelType w:val="hybridMultilevel"/>
     <w:tmpl w:val="41E44870"/>
@@ -2573,7 +3351,7 @@
       </w:pPr>
     </w:lvl>
   </w:abstractNum>
-  <w:abstractNum w:abstractNumId="17" w15:restartNumberingAfterBreak="0">
+  <w:abstractNum w:abstractNumId="19" w15:restartNumberingAfterBreak="0">
     <w:nsid w:val="589B7364"/>
     <w:multiLevelType w:val="hybridMultilevel"/>
     <w:tmpl w:val="8DDCCC2A"/>
@@ -2662,7 +3440,7 @@
       </w:pPr>
     </w:lvl>
   </w:abstractNum>
-  <w:abstractNum w:abstractNumId="18" w15:restartNumberingAfterBreak="0">
+  <w:abstractNum w:abstractNumId="20" w15:restartNumberingAfterBreak="0">
     <w:nsid w:val="5FD25145"/>
     <w:multiLevelType w:val="hybridMultilevel"/>
     <w:tmpl w:val="0576D448"/>
@@ -2751,7 +3529,7 @@
       </w:pPr>
     </w:lvl>
   </w:abstractNum>
-  <w:abstractNum w:abstractNumId="19" w15:restartNumberingAfterBreak="0">
+  <w:abstractNum w:abstractNumId="21" w15:restartNumberingAfterBreak="0">
     <w:nsid w:val="6BDB7FC6"/>
     <w:multiLevelType w:val="hybridMultilevel"/>
     <w:tmpl w:val="34783C1A"/>
@@ -2843,71 +3621,107 @@
       </w:pPr>
     </w:lvl>
   </w:abstractNum>
-  <w:num w:numId="1">
+  <w:num w:numId="1" w16cid:durableId="559174146">
     <w:abstractNumId w:val="7"/>
   </w:num>
-  <w:num w:numId="2">
+  <w:num w:numId="2" w16cid:durableId="1576746523">
     <w:abstractNumId w:val="11"/>
   </w:num>
-  <w:num w:numId="3">
+  <w:num w:numId="3" w16cid:durableId="1060592688">
+    <w:abstractNumId w:val="17"/>
+  </w:num>
+  <w:num w:numId="4" w16cid:durableId="396053712">
+    <w:abstractNumId w:val="9"/>
+  </w:num>
+  <w:num w:numId="5" w16cid:durableId="2069836744">
+    <w:abstractNumId w:val="4"/>
+  </w:num>
+  <w:num w:numId="6" w16cid:durableId="262224481">
+    <w:abstractNumId w:val="21"/>
+  </w:num>
+  <w:num w:numId="7" w16cid:durableId="385447747">
+    <w:abstractNumId w:val="20"/>
+  </w:num>
+  <w:num w:numId="8" w16cid:durableId="972907181">
+    <w:abstractNumId w:val="6"/>
+  </w:num>
+  <w:num w:numId="9" w16cid:durableId="1698434262">
+    <w:abstractNumId w:val="10"/>
+  </w:num>
+  <w:num w:numId="10" w16cid:durableId="423037630">
+    <w:abstractNumId w:val="2"/>
+  </w:num>
+  <w:num w:numId="11" w16cid:durableId="1789735043">
+    <w:abstractNumId w:val="18"/>
+  </w:num>
+  <w:num w:numId="12" w16cid:durableId="146242623">
+    <w:abstractNumId w:val="0"/>
+  </w:num>
+  <w:num w:numId="13" w16cid:durableId="2109426250">
+    <w:abstractNumId w:val="3"/>
+  </w:num>
+  <w:num w:numId="14" w16cid:durableId="60174298">
+    <w:abstractNumId w:val="19"/>
+  </w:num>
+  <w:num w:numId="15" w16cid:durableId="1376614325">
+    <w:abstractNumId w:val="5"/>
+  </w:num>
+  <w:num w:numId="16" w16cid:durableId="620068734">
+    <w:abstractNumId w:val="14"/>
+  </w:num>
+  <w:num w:numId="17" w16cid:durableId="2035036978">
+    <w:abstractNumId w:val="8"/>
+  </w:num>
+  <w:num w:numId="18" w16cid:durableId="580531836">
+    <w:abstractNumId w:val="13"/>
+  </w:num>
+  <w:num w:numId="19" w16cid:durableId="788548257">
+    <w:abstractNumId w:val="1"/>
+  </w:num>
+  <w:num w:numId="20" w16cid:durableId="213082112">
     <w:abstractNumId w:val="15"/>
   </w:num>
-  <w:num w:numId="4">
-    <w:abstractNumId w:val="9"/>
+  <w:num w:numId="21" w16cid:durableId="1866214647">
+    <w:abstractNumId w:val="12"/>
   </w:num>
-  <w:num w:numId="5">
-    <w:abstractNumId w:val="4"/>
-  </w:num>
-  <w:num w:numId="6">
-    <w:abstractNumId w:val="19"/>
-  </w:num>
-  <w:num w:numId="7">
-    <w:abstractNumId w:val="18"/>
-  </w:num>
-  <w:num w:numId="8">
-    <w:abstractNumId w:val="6"/>
-  </w:num>
-  <w:num w:numId="9">
-    <w:abstractNumId w:val="10"/>
-  </w:num>
-  <w:num w:numId="10">
-    <w:abstractNumId w:val="2"/>
-  </w:num>
-  <w:num w:numId="11">
+  <w:num w:numId="22" w16cid:durableId="43259823">
     <w:abstractNumId w:val="16"/>
   </w:num>
-  <w:num w:numId="12">
-    <w:abstractNumId w:val="0"/>
-  </w:num>
-  <w:num w:numId="13">
-    <w:abstractNumId w:val="3"/>
-  </w:num>
-  <w:num w:numId="14">
-    <w:abstractNumId w:val="17"/>
-  </w:num>
-  <w:num w:numId="15">
-    <w:abstractNumId w:val="5"/>
-  </w:num>
-  <w:num w:numId="16">
-    <w:abstractNumId w:val="13"/>
-  </w:num>
-  <w:num w:numId="17">
-    <w:abstractNumId w:val="8"/>
-  </w:num>
-  <w:num w:numId="18">
-    <w:abstractNumId w:val="12"/>
-  </w:num>
-  <w:num w:numId="19">
-    <w:abstractNumId w:val="1"/>
-  </w:num>
-  <w:num w:numId="20">
-    <w:abstractNumId w:val="14"/>
+  <w:num w:numId="23" w16cid:durableId="909508956">
+    <w:abstractNumId w:val="11"/>
+    <w:lvlOverride w:ilvl="0">
+      <w:startOverride w:val="1"/>
+    </w:lvlOverride>
+    <w:lvlOverride w:ilvl="1">
+      <w:startOverride w:val="4"/>
+    </w:lvlOverride>
+    <w:lvlOverride w:ilvl="2">
+      <w:startOverride w:val="1"/>
+    </w:lvlOverride>
+    <w:lvlOverride w:ilvl="3">
+      <w:startOverride w:val="1"/>
+    </w:lvlOverride>
+    <w:lvlOverride w:ilvl="4">
+      <w:startOverride w:val="1"/>
+    </w:lvlOverride>
+    <w:lvlOverride w:ilvl="5">
+      <w:startOverride w:val="1"/>
+    </w:lvlOverride>
+    <w:lvlOverride w:ilvl="6">
+      <w:startOverride w:val="1"/>
+    </w:lvlOverride>
+    <w:lvlOverride w:ilvl="7">
+      <w:startOverride w:val="1"/>
+    </w:lvlOverride>
+    <w:lvlOverride w:ilvl="8">
+      <w:startOverride w:val="1"/>
+    </w:lvlOverride>
   </w:num>
 </w:numbering>
 </file>
 
 <file path=word/styles.xml><?xml version="1.0" encoding="utf-8"?>
-<w:styles xmlns:mc="http://schemas.openxmlformats.org/markup-compatibility/2006" xmlns:r="http://schemas.openxmlformats.org/officeDocument/2006/relationships" xmlns:w="http://schemas.openxmlformats.org/wordprocessingml/2006/main" xmlns:w14="http://schemas.microsoft.com/office/word/2010/wordml" xmlns:w15="http://schemas.microsoft.com/office/word/2012/wordml" xmlns:w16cex="http://schemas.microsoft.com/office/word/2018/wordml/cex" xmlns:w16cid="http://schemas.microsoft.com/office/word/2016/wordml/cid" xmlns:w16="http://schemas.microsoft.com/office/word/2018/wordml" xmlns:w16sdtdh="http://schemas.microsoft.com/office/word/2020/wordml/sdtdatahash" xmlns:w16se="http://schemas.microsoft.com/office/word/2015/wordml/symex" mc:Ignorable="w14 w15 w16se w16cid w16 w16cex w16sdtdh">
+<w:styles xmlns:mc="http://schemas.openxmlformats.org/markup-compatibility/2006" xmlns:r="http://schemas.openxmlformats.org/officeDocument/2006/relationships" xmlns:w="http://schemas.openxmlformats.org/wordprocessingml/2006/main" xmlns:w14="http://schemas.microsoft.com/office/word/2010/wordml" xmlns:w15="http://schemas.microsoft.com/office/word/2012/wordml" xmlns:w16cex="http://schemas.microsoft.com/office/word/2018/wordml/cex" xmlns:w16cid="http://schemas.microsoft.com/office/word/2016/wordml/cid" xmlns:w16="http://schemas.microsoft.com/office/word/2018/wordml" xmlns:w16du="http://schemas.microsoft.com/office/word/2023/wordml/word16du" xmlns:w16sdtdh="http://schemas.microsoft.com/office/word/2020/wordml/sdtdatahash" xmlns:w16se="http://schemas.microsoft.com/office/word/2015/wordml/symex" mc:Ignorable="w14 w15 w16se w16cid w16 w16cex w16sdtdh w16du">
   <w:docDefaults>
     <w:rPrDefault>
       <w:rPr>
@@ -4097,10 +4911,6 @@
 </file>
 
 <file path=customXml/item1.xml><?xml version="1.0" encoding="utf-8"?>
-<b:Sources xmlns:b="http://schemas.openxmlformats.org/officeDocument/2006/bibliography" xmlns="http://schemas.openxmlformats.org/officeDocument/2006/bibliography" SelectedStyle="\APASixthEditionOfficeOnline.xsl" StyleName="APA" Version="6"/>
-</file>
-
-<file path=customXml/item2.xml><?xml version="1.0" encoding="utf-8"?>
 <s:customData xmlns="http://www.wps.cn/officeDocument/2013/wpsCustomData" xmlns:s="http://www.wps.cn/officeDocument/2013/wpsCustomData">
   <customSectProps>
     <customSectPr/>
@@ -4108,18 +4918,22 @@
 </s:customData>
 </file>
 
+<file path=customXml/item2.xml><?xml version="1.0" encoding="utf-8"?>
+<b:Sources xmlns:b="http://schemas.openxmlformats.org/officeDocument/2006/bibliography" xmlns="http://schemas.openxmlformats.org/officeDocument/2006/bibliography" SelectedStyle="\APASixthEditionOfficeOnline.xsl" StyleName="APA" Version="6"/>
+</file>
+
 <file path=customXml/itemProps1.xml><?xml version="1.0" encoding="utf-8"?>
+<ds:datastoreItem xmlns:ds="http://schemas.openxmlformats.org/officeDocument/2006/customXml" ds:itemID="{B1977F7D-205B-4081-913C-38D41E755F92}">
+  <ds:schemaRefs>
+    <ds:schemaRef ds:uri="http://www.wps.cn/officeDocument/2013/wpsCustomData"/>
+  </ds:schemaRefs>
+</ds:datastoreItem>
+</file>
+
+<file path=customXml/itemProps2.xml><?xml version="1.0" encoding="utf-8"?>
 <ds:datastoreItem xmlns:ds="http://schemas.openxmlformats.org/officeDocument/2006/customXml" ds:itemID="{69922FA4-4371-410C-8A90-EEED24F2CF70}">
   <ds:schemaRefs>
     <ds:schemaRef ds:uri="http://schemas.openxmlformats.org/officeDocument/2006/bibliography"/>
   </ds:schemaRefs>
 </ds:datastoreItem>
-</file>
-
-<file path=customXml/itemProps2.xml><?xml version="1.0" encoding="utf-8"?>
-<ds:datastoreItem xmlns:ds="http://schemas.openxmlformats.org/officeDocument/2006/customXml" ds:itemID="{B1977F7D-205B-4081-913C-38D41E755F92}">
-  <ds:schemaRefs>
-    <ds:schemaRef ds:uri="http://www.wps.cn/officeDocument/2013/wpsCustomData"/>
-  </ds:schemaRefs>
-</ds:datastoreItem>
 </file>
</xml_diff>